<commit_message>
new notebook, update documentation, create pdfs
</commit_message>
<xml_diff>
--- a/yearbuilt 2020-02/PLUTO YearBuilt Update from Housing Database.docx
+++ b/yearbuilt 2020-02/PLUTO YearBuilt Update from Housing Database.docx
@@ -10,42 +10,24 @@
         <w:spacing w:after="0" w:line="240" w:lineRule="auto"/>
         <w:ind w:left="900" w:hanging="900"/>
         <w:rPr>
-          <w:rFonts w:ascii="HelveticaNeue-Bold" w:hAnsi="HelveticaNeue-Bold" w:cs="HelveticaNeue-Bold"/>
+          <w:rFonts w:cstheme="minorHAnsi"/>
           <w:b/>
           <w:bCs/>
           <w:color w:val="000000"/>
-        </w:rPr>
-      </w:pPr>
-      <w:r>
-        <w:rPr>
-          <w:rFonts w:ascii="HelveticaNeue-Bold" w:hAnsi="HelveticaNeue-Bold" w:cs="HelveticaNeue-Bold"/>
+          <w:sz w:val="24"/>
+          <w:szCs w:val="24"/>
+        </w:rPr>
+      </w:pPr>
+      <w:r>
+        <w:rPr>
+          <w:rFonts w:cstheme="minorHAnsi"/>
           <w:b/>
           <w:bCs/>
           <w:color w:val="000000"/>
-        </w:rPr>
-        <w:t xml:space="preserve">PLUTO </w:t>
-      </w:r>
-      <w:bookmarkStart w:id="0" w:name="_GoBack"/>
-      <w:bookmarkEnd w:id="0"/>
-      <w:proofErr w:type="spellStart"/>
-      <w:r>
-        <w:rPr>
-          <w:rFonts w:ascii="HelveticaNeue-Bold" w:hAnsi="HelveticaNeue-Bold" w:cs="HelveticaNeue-Bold"/>
-          <w:b/>
-          <w:bCs/>
-          <w:color w:val="000000"/>
-        </w:rPr>
-        <w:t>YearBuilt</w:t>
-      </w:r>
-      <w:proofErr w:type="spellEnd"/>
-      <w:r>
-        <w:rPr>
-          <w:rFonts w:ascii="HelveticaNeue-Bold" w:hAnsi="HelveticaNeue-Bold" w:cs="HelveticaNeue-Bold"/>
-          <w:b/>
-          <w:bCs/>
-          <w:color w:val="000000"/>
-        </w:rPr>
-        <w:t xml:space="preserve"> Update from Housing Database</w:t>
+          <w:sz w:val="24"/>
+          <w:szCs w:val="24"/>
+        </w:rPr>
+        <w:t>PLUTO YearBuilt Update from Housing Database</w:t>
       </w:r>
     </w:p>
     <w:p>
@@ -56,10 +38,12 @@
         <w:spacing w:after="0" w:line="240" w:lineRule="auto"/>
         <w:ind w:left="900" w:hanging="900"/>
         <w:rPr>
-          <w:rFonts w:ascii="HelveticaNeue-Bold" w:hAnsi="HelveticaNeue-Bold" w:cs="HelveticaNeue-Bold"/>
+          <w:rFonts w:cstheme="minorHAnsi"/>
           <w:b/>
           <w:bCs/>
           <w:color w:val="000000"/>
+          <w:sz w:val="24"/>
+          <w:szCs w:val="24"/>
         </w:rPr>
       </w:pPr>
     </w:p>
@@ -71,38 +55,40 @@
         <w:spacing w:after="0" w:line="240" w:lineRule="auto"/>
         <w:ind w:left="900" w:hanging="900"/>
         <w:rPr>
-          <w:rFonts w:ascii="HelveticaNeue" w:hAnsi="HelveticaNeue" w:cs="HelveticaNeue"/>
-          <w:color w:val="000000"/>
-        </w:rPr>
-      </w:pPr>
-      <w:r>
-        <w:rPr>
-          <w:rFonts w:ascii="HelveticaNeue-Bold" w:hAnsi="HelveticaNeue-Bold" w:cs="HelveticaNeue-Bold"/>
+          <w:rFonts w:cstheme="minorHAnsi"/>
+          <w:color w:val="000000"/>
+          <w:sz w:val="24"/>
+          <w:szCs w:val="24"/>
+        </w:rPr>
+      </w:pPr>
+      <w:r>
+        <w:rPr>
+          <w:rFonts w:cstheme="minorHAnsi"/>
           <w:b/>
           <w:bCs/>
           <w:color w:val="000000"/>
+          <w:sz w:val="24"/>
+          <w:szCs w:val="24"/>
         </w:rPr>
         <w:t>Goal:</w:t>
       </w:r>
       <w:r>
         <w:rPr>
-          <w:rFonts w:ascii="HelveticaNeue" w:hAnsi="HelveticaNeue" w:cs="HelveticaNeue"/>
-          <w:color w:val="000000"/>
+          <w:rFonts w:cstheme="minorHAnsi"/>
+          <w:color w:val="000000"/>
+          <w:sz w:val="24"/>
+          <w:szCs w:val="24"/>
         </w:rPr>
         <w:t xml:space="preserve"> </w:t>
       </w:r>
       <w:r>
         <w:rPr>
-          <w:rFonts w:ascii="HelveticaNeue" w:hAnsi="HelveticaNeue" w:cs="HelveticaNeue"/>
-          <w:color w:val="000000"/>
+          <w:rFonts w:cstheme="minorHAnsi"/>
+          <w:color w:val="000000"/>
+          <w:sz w:val="24"/>
+          <w:szCs w:val="24"/>
         </w:rPr>
         <w:tab/>
-      </w:r>
-      <w:r>
-        <w:rPr>
-          <w:rFonts w:ascii="HelveticaNeue" w:hAnsi="HelveticaNeue" w:cs="HelveticaNeue"/>
-          <w:color w:val="000000"/>
-        </w:rPr>
         <w:t>To determine if PLUTO records with a YEARBUILT field of zero may derive their year built from the housing database, if the housing database suggests that a new building has been built.</w:t>
       </w:r>
     </w:p>
@@ -113,8 +99,10 @@
         <w:adjustRightInd w:val="0"/>
         <w:spacing w:after="0" w:line="240" w:lineRule="auto"/>
         <w:rPr>
-          <w:rFonts w:ascii="HelveticaNeue" w:hAnsi="HelveticaNeue" w:cs="HelveticaNeue"/>
-          <w:color w:val="000000"/>
+          <w:rFonts w:cstheme="minorHAnsi"/>
+          <w:color w:val="000000"/>
+          <w:sz w:val="24"/>
+          <w:szCs w:val="24"/>
         </w:rPr>
       </w:pPr>
     </w:p>
@@ -122,71 +110,63 @@
       <w:pPr>
         <w:ind w:left="900" w:hanging="900"/>
         <w:rPr>
-          <w:rFonts w:ascii="HelveticaNeue" w:hAnsi="HelveticaNeue" w:cs="HelveticaNeue"/>
-          <w:color w:val="000000"/>
-        </w:rPr>
-      </w:pPr>
-      <w:r>
-        <w:rPr>
-          <w:rFonts w:ascii="HelveticaNeue-Bold" w:hAnsi="HelveticaNeue-Bold" w:cs="HelveticaNeue-Bold"/>
+          <w:rFonts w:cstheme="minorHAnsi"/>
+          <w:color w:val="000000"/>
+          <w:sz w:val="24"/>
+          <w:szCs w:val="24"/>
+        </w:rPr>
+      </w:pPr>
+      <w:r>
+        <w:rPr>
+          <w:rFonts w:cstheme="minorHAnsi"/>
           <w:b/>
           <w:bCs/>
           <w:color w:val="000000"/>
+          <w:sz w:val="24"/>
+          <w:szCs w:val="24"/>
         </w:rPr>
         <w:t>Result:</w:t>
       </w:r>
       <w:r>
         <w:rPr>
-          <w:rFonts w:ascii="HelveticaNeue" w:hAnsi="HelveticaNeue" w:cs="HelveticaNeue"/>
-          <w:color w:val="000000"/>
+          <w:rFonts w:cstheme="minorHAnsi"/>
+          <w:color w:val="000000"/>
+          <w:sz w:val="24"/>
+          <w:szCs w:val="24"/>
         </w:rPr>
         <w:t xml:space="preserve"> </w:t>
       </w:r>
       <w:r>
         <w:rPr>
-          <w:rFonts w:ascii="HelveticaNeue" w:hAnsi="HelveticaNeue" w:cs="HelveticaNeue"/>
-          <w:color w:val="000000"/>
+          <w:rFonts w:cstheme="minorHAnsi"/>
+          <w:color w:val="000000"/>
+          <w:sz w:val="24"/>
+          <w:szCs w:val="24"/>
         </w:rPr>
         <w:tab/>
-      </w:r>
-      <w:r>
-        <w:rPr>
-          <w:rFonts w:ascii="HelveticaNeue" w:hAnsi="HelveticaNeue" w:cs="HelveticaNeue"/>
-          <w:color w:val="000000"/>
-        </w:rPr>
-        <w:t xml:space="preserve">A query that updates the YEARBUILT field for 67 records. We may wish to exclude three rows from the result set pertaining to Liberty Avenue </w:t>
-      </w:r>
-      <w:r>
-        <w:rPr>
-          <w:rFonts w:ascii="HelveticaNeue" w:hAnsi="HelveticaNeue" w:cs="HelveticaNeue"/>
-          <w:color w:val="000000"/>
-        </w:rPr>
-        <w:t>o</w:t>
-      </w:r>
-      <w:r>
-        <w:rPr>
-          <w:rFonts w:ascii="HelveticaNeue" w:hAnsi="HelveticaNeue" w:cs="HelveticaNeue"/>
-          <w:color w:val="000000"/>
-        </w:rPr>
-        <w:t>n Staten Island. There were houses on these lots that were evidently destroyed by Hurricane Sandy, demolished, and not rebuilt. Note that the housing database does not provide information about this demolition.</w:t>
+        <w:t>A query that updates the YEARBUILT field for 67 records. We may wish to exclude three rows from the result set pertaining to Liberty Avenue on Staten Island. There were houses on these lots that were evidently destroyed by Hurricane Sandy, demolished, and not rebuilt. Note that the housing database does not provide information about this demolition.</w:t>
       </w:r>
     </w:p>
     <w:p>
       <w:pPr>
         <w:ind w:left="900" w:hanging="900"/>
         <w:rPr>
-          <w:rFonts w:ascii="HelveticaNeue" w:hAnsi="HelveticaNeue" w:cs="HelveticaNeue"/>
+          <w:rFonts w:cstheme="minorHAnsi"/>
           <w:b/>
           <w:bCs/>
           <w:color w:val="000000"/>
-        </w:rPr>
-      </w:pPr>
-      <w:r>
-        <w:rPr>
-          <w:rFonts w:ascii="HelveticaNeue" w:hAnsi="HelveticaNeue" w:cs="HelveticaNeue"/>
+          <w:sz w:val="24"/>
+          <w:szCs w:val="24"/>
+        </w:rPr>
+      </w:pPr>
+      <w:r>
+        <w:rPr>
+          <w:rFonts w:cstheme="minorHAnsi"/>
           <w:b/>
           <w:bCs/>
           <w:color w:val="000000"/>
+          <w:sz w:val="24"/>
+          <w:szCs w:val="24"/>
         </w:rPr>
         <w:t>Process:</w:t>
       </w:r>
@@ -199,37 +179,38 @@
           <w:numId w:val="1"/>
         </w:numPr>
         <w:rPr>
-          <w:rFonts w:ascii="HelveticaNeue" w:hAnsi="HelveticaNeue" w:cs="HelveticaNeue"/>
-          <w:color w:val="000000"/>
-        </w:rPr>
-      </w:pPr>
-      <w:r>
-        <w:rPr>
-          <w:rFonts w:ascii="HelveticaNeue" w:hAnsi="HelveticaNeue" w:cs="HelveticaNeue"/>
-          <w:color w:val="000000"/>
+          <w:rFonts w:cstheme="minorHAnsi"/>
+          <w:color w:val="000000"/>
+          <w:sz w:val="24"/>
+          <w:szCs w:val="24"/>
+        </w:rPr>
+      </w:pPr>
+      <w:r>
+        <w:rPr>
+          <w:rFonts w:cstheme="minorHAnsi"/>
+          <w:color w:val="000000"/>
+          <w:sz w:val="24"/>
+          <w:szCs w:val="24"/>
         </w:rPr>
         <w:t xml:space="preserve">To </w:t>
       </w:r>
       <w:r>
         <w:rPr>
-          <w:rFonts w:ascii="HelveticaNeue" w:hAnsi="HelveticaNeue" w:cs="HelveticaNeue"/>
-          <w:color w:val="000000"/>
-        </w:rPr>
-        <w:t>Identify lots of interest on PLUTO</w:t>
-      </w:r>
-      <w:r>
-        <w:rPr>
-          <w:rFonts w:ascii="HelveticaNeue" w:hAnsi="HelveticaNeue" w:cs="HelveticaNeue"/>
-          <w:color w:val="000000"/>
-        </w:rPr>
-        <w:t xml:space="preserve">, we select </w:t>
-      </w:r>
-      <w:r>
-        <w:rPr>
-          <w:rFonts w:ascii="HelveticaNeue" w:hAnsi="HelveticaNeue" w:cs="HelveticaNeue"/>
-          <w:color w:val="000000"/>
-        </w:rPr>
-        <w:t>those records with a YEARBUILT field equal to zero, and a NUMBLDGS field equal to 1.</w:t>
+          <w:rFonts w:cstheme="minorHAnsi"/>
+          <w:color w:val="000000"/>
+          <w:sz w:val="24"/>
+          <w:szCs w:val="24"/>
+        </w:rPr>
+        <w:t>i</w:t>
+      </w:r>
+      <w:r>
+        <w:rPr>
+          <w:rFonts w:cstheme="minorHAnsi"/>
+          <w:color w:val="000000"/>
+          <w:sz w:val="24"/>
+          <w:szCs w:val="24"/>
+        </w:rPr>
+        <w:t>dentify lots of interest on PLUTO, we select those records with a YEARBUILT field equal to zero, and a NUMBLDGS field equal to 1.</w:t>
       </w:r>
     </w:p>
     <w:p>
@@ -240,14 +221,18 @@
           <w:numId w:val="1"/>
         </w:numPr>
         <w:rPr>
-          <w:rFonts w:ascii="HelveticaNeue" w:hAnsi="HelveticaNeue" w:cs="HelveticaNeue"/>
-          <w:color w:val="000000"/>
-        </w:rPr>
-      </w:pPr>
-      <w:r>
-        <w:rPr>
-          <w:rFonts w:ascii="HelveticaNeue" w:hAnsi="HelveticaNeue" w:cs="HelveticaNeue"/>
-          <w:color w:val="000000"/>
+          <w:rFonts w:cstheme="minorHAnsi"/>
+          <w:color w:val="000000"/>
+          <w:sz w:val="24"/>
+          <w:szCs w:val="24"/>
+        </w:rPr>
+      </w:pPr>
+      <w:r>
+        <w:rPr>
+          <w:rFonts w:cstheme="minorHAnsi"/>
+          <w:color w:val="000000"/>
+          <w:sz w:val="24"/>
+          <w:szCs w:val="24"/>
         </w:rPr>
         <w:t>The relevant records are then joined to the housing database, where JOB_TYPE equals ‘New Building’ and JOB_STATUS = ‘Complete’. To return the latest information for the ‘New Building’, we take the maximum year available in the DATE_COMPLETE field.</w:t>
       </w:r>
@@ -260,21 +245,45 @@
           <w:numId w:val="1"/>
         </w:numPr>
         <w:rPr>
-          <w:rFonts w:ascii="HelveticaNeue" w:hAnsi="HelveticaNeue" w:cs="HelveticaNeue"/>
-          <w:color w:val="000000"/>
-        </w:rPr>
-      </w:pPr>
-      <w:r>
-        <w:rPr>
-          <w:rFonts w:ascii="HelveticaNeue" w:hAnsi="HelveticaNeue" w:cs="HelveticaNeue"/>
-          <w:color w:val="000000"/>
-        </w:rPr>
-        <w:t>This returned 67 records. I spot-checked every five or so. This was how I learned about the aforementioned Liberty Avenue properties.</w:t>
-      </w:r>
-      <w:r>
-        <w:rPr>
-          <w:rFonts w:ascii="HelveticaNeue" w:hAnsi="HelveticaNeue" w:cs="HelveticaNeue"/>
-          <w:color w:val="000000"/>
+          <w:rFonts w:cstheme="minorHAnsi"/>
+          <w:color w:val="000000"/>
+          <w:sz w:val="24"/>
+          <w:szCs w:val="24"/>
+        </w:rPr>
+      </w:pPr>
+      <w:r>
+        <w:rPr>
+          <w:rFonts w:cstheme="minorHAnsi"/>
+          <w:color w:val="000000"/>
+          <w:sz w:val="24"/>
+          <w:szCs w:val="24"/>
+        </w:rPr>
+        <w:t xml:space="preserve">This returned 67 records. </w:t>
+      </w:r>
+      <w:r>
+        <w:rPr>
+          <w:rFonts w:cstheme="minorHAnsi"/>
+          <w:color w:val="000000"/>
+          <w:sz w:val="24"/>
+          <w:szCs w:val="24"/>
+        </w:rPr>
+        <w:t xml:space="preserve">Using Cyclomedia, </w:t>
+      </w:r>
+      <w:r>
+        <w:rPr>
+          <w:rFonts w:cstheme="minorHAnsi"/>
+          <w:color w:val="000000"/>
+          <w:sz w:val="24"/>
+          <w:szCs w:val="24"/>
+        </w:rPr>
+        <w:t>I spot-checked every five or so. This was how I learned about the aforementioned Liberty Avenue properties.</w:t>
+      </w:r>
+      <w:r>
+        <w:rPr>
+          <w:rFonts w:cstheme="minorHAnsi"/>
+          <w:color w:val="000000"/>
+          <w:sz w:val="24"/>
+          <w:szCs w:val="24"/>
         </w:rPr>
         <w:br/>
       </w:r>
@@ -282,14 +291,18 @@
     <w:p>
       <w:pPr>
         <w:rPr>
-          <w:rFonts w:ascii="HelveticaNeue" w:hAnsi="HelveticaNeue" w:cs="HelveticaNeue"/>
-          <w:color w:val="000000"/>
-        </w:rPr>
-      </w:pPr>
-      <w:r>
-        <w:rPr>
-          <w:rFonts w:ascii="HelveticaNeue" w:hAnsi="HelveticaNeue" w:cs="HelveticaNeue"/>
-          <w:color w:val="000000"/>
+          <w:rFonts w:cstheme="minorHAnsi"/>
+          <w:color w:val="000000"/>
+          <w:sz w:val="24"/>
+          <w:szCs w:val="24"/>
+        </w:rPr>
+      </w:pPr>
+      <w:r>
+        <w:rPr>
+          <w:rFonts w:cstheme="minorHAnsi"/>
+          <w:color w:val="000000"/>
+          <w:sz w:val="24"/>
+          <w:szCs w:val="24"/>
         </w:rPr>
         <w:t>Additionally, I have created a report that includes demolitions, if applicable, along with the new building records.</w:t>
       </w:r>
@@ -297,18 +310,22 @@
     <w:p>
       <w:pPr>
         <w:rPr>
-          <w:rFonts w:ascii="HelveticaNeue" w:hAnsi="HelveticaNeue" w:cs="HelveticaNeue"/>
+          <w:rFonts w:cstheme="minorHAnsi"/>
           <w:b/>
           <w:bCs/>
           <w:color w:val="000000"/>
-        </w:rPr>
-      </w:pPr>
-      <w:r>
-        <w:rPr>
-          <w:rFonts w:ascii="HelveticaNeue" w:hAnsi="HelveticaNeue" w:cs="HelveticaNeue"/>
+          <w:sz w:val="24"/>
+          <w:szCs w:val="24"/>
+        </w:rPr>
+      </w:pPr>
+      <w:r>
+        <w:rPr>
+          <w:rFonts w:cstheme="minorHAnsi"/>
           <w:b/>
           <w:bCs/>
           <w:color w:val="000000"/>
+          <w:sz w:val="24"/>
+          <w:szCs w:val="24"/>
         </w:rPr>
         <w:t>Supporting Documents</w:t>
       </w:r>
@@ -316,15 +333,19 @@
     <w:p>
       <w:pPr>
         <w:rPr>
-          <w:rFonts w:ascii="HelveticaNeue" w:hAnsi="HelveticaNeue" w:cs="HelveticaNeue"/>
-          <w:color w:val="000000"/>
-        </w:rPr>
-      </w:pPr>
-      <w:hyperlink r:id="rId5" w:history="1">
+          <w:rStyle w:val="Hyperlink"/>
+          <w:rFonts w:cstheme="minorHAnsi"/>
+          <w:sz w:val="24"/>
+          <w:szCs w:val="24"/>
+        </w:rPr>
+      </w:pPr>
+      <w:hyperlink r:id="rId7" w:history="1">
         <w:r>
           <w:rPr>
             <w:rStyle w:val="Hyperlink"/>
-            <w:rFonts w:ascii="HelveticaNeue" w:hAnsi="HelveticaNeue" w:cs="HelveticaNeue"/>
+            <w:rFonts w:cstheme="minorHAnsi"/>
+            <w:sz w:val="24"/>
+            <w:szCs w:val="24"/>
           </w:rPr>
           <w:t>SQL Queries used to produce the reports</w:t>
         </w:r>
@@ -333,15 +354,40 @@
     <w:p>
       <w:pPr>
         <w:rPr>
-          <w:rFonts w:ascii="HelveticaNeue" w:hAnsi="HelveticaNeue" w:cs="HelveticaNeue"/>
-          <w:color w:val="000000"/>
-        </w:rPr>
-      </w:pPr>
-      <w:hyperlink r:id="rId6" w:history="1">
+          <w:rFonts w:cstheme="minorHAnsi"/>
+          <w:color w:val="000000"/>
+          <w:sz w:val="24"/>
+          <w:szCs w:val="24"/>
+        </w:rPr>
+      </w:pPr>
+      <w:hyperlink r:id="rId8" w:history="1">
         <w:r>
           <w:rPr>
             <w:rStyle w:val="Hyperlink"/>
-            <w:rFonts w:ascii="HelveticaNeue" w:hAnsi="HelveticaNeue" w:cs="HelveticaNeue"/>
+            <w:rFonts w:cstheme="minorHAnsi"/>
+            <w:sz w:val="24"/>
+            <w:szCs w:val="24"/>
+          </w:rPr>
+          <w:t>Same, in a Jupyter Notebook</w:t>
+        </w:r>
+      </w:hyperlink>
+    </w:p>
+    <w:p>
+      <w:pPr>
+        <w:rPr>
+          <w:rFonts w:cstheme="minorHAnsi"/>
+          <w:color w:val="000000"/>
+          <w:sz w:val="24"/>
+          <w:szCs w:val="24"/>
+        </w:rPr>
+      </w:pPr>
+      <w:hyperlink r:id="rId9" w:history="1">
+        <w:r>
+          <w:rPr>
+            <w:rStyle w:val="Hyperlink"/>
+            <w:rFonts w:cstheme="minorHAnsi"/>
+            <w:sz w:val="24"/>
+            <w:szCs w:val="24"/>
           </w:rPr>
           <w:t>PLUTO records for update</w:t>
         </w:r>
@@ -350,15 +396,19 @@
     <w:p>
       <w:pPr>
         <w:rPr>
-          <w:rFonts w:ascii="HelveticaNeue" w:hAnsi="HelveticaNeue" w:cs="HelveticaNeue"/>
-          <w:color w:val="000000"/>
-        </w:rPr>
-      </w:pPr>
-      <w:hyperlink r:id="rId7" w:history="1">
+          <w:rFonts w:cstheme="minorHAnsi"/>
+          <w:color w:val="000000"/>
+          <w:sz w:val="24"/>
+          <w:szCs w:val="24"/>
+        </w:rPr>
+      </w:pPr>
+      <w:hyperlink r:id="rId10" w:history="1">
         <w:r>
           <w:rPr>
             <w:rStyle w:val="Hyperlink"/>
-            <w:rFonts w:ascii="HelveticaNeue" w:hAnsi="HelveticaNeue" w:cs="HelveticaNeue"/>
+            <w:rFonts w:cstheme="minorHAnsi"/>
+            <w:sz w:val="24"/>
+            <w:szCs w:val="24"/>
           </w:rPr>
           <w:t>PLUTO records for update, plus corresponding demolitions, if applicable</w:t>
         </w:r>
@@ -386,6 +436,12 @@
       </w:pPr>
     </w:p>
     <w:sectPr>
+      <w:headerReference w:type="even" r:id="rId11"/>
+      <w:headerReference w:type="default" r:id="rId12"/>
+      <w:footerReference w:type="even" r:id="rId13"/>
+      <w:footerReference w:type="default" r:id="rId14"/>
+      <w:headerReference w:type="first" r:id="rId15"/>
+      <w:footerReference w:type="first" r:id="rId16"/>
       <w:pgSz w:w="12240" w:h="15840"/>
       <w:pgMar w:top="1440" w:right="1440" w:bottom="1440" w:left="1440" w:header="720" w:footer="720" w:gutter="0"/>
       <w:cols w:space="720"/>
@@ -393,6 +449,121 @@
     </w:sectPr>
   </w:body>
 </w:document>
+</file>
+
+<file path=word/endnotes.xml><?xml version="1.0" encoding="utf-8"?>
+<w:endnotes xmlns:wpc="http://schemas.microsoft.com/office/word/2010/wordprocessingCanvas" xmlns:cx="http://schemas.microsoft.com/office/drawing/2014/chartex" xmlns:cx1="http://schemas.microsoft.com/office/drawing/2015/9/8/chartex" xmlns:cx2="http://schemas.microsoft.com/office/drawing/2015/10/21/chartex" xmlns:cx3="http://schemas.microsoft.com/office/drawing/2016/5/9/chartex" xmlns:cx4="http://schemas.microsoft.com/office/drawing/2016/5/10/chartex" xmlns:cx5="http://schemas.microsoft.com/office/drawing/2016/5/11/chartex" xmlns:cx6="http://schemas.microsoft.com/office/drawing/2016/5/12/chartex" xmlns:cx7="http://schemas.microsoft.com/office/drawing/2016/5/13/chartex" xmlns:cx8="http://schemas.microsoft.com/office/drawing/2016/5/14/chartex" xmlns:mc="http://schemas.openxmlformats.org/markup-compatibility/2006" xmlns:aink="http://schemas.microsoft.com/office/drawing/2016/ink" xmlns:am3d="http://schemas.microsoft.com/office/drawing/2017/model3d" xmlns:o="urn:schemas-microsoft-com:office:office" xmlns:r="http://schemas.openxmlformats.org/officeDocument/2006/relationships" xmlns:m="http://schemas.openxmlformats.org/officeDocument/2006/math" xmlns:v="urn:schemas-microsoft-com:vml" xmlns:wp14="http://schemas.microsoft.com/office/word/2010/wordprocessingDrawing" xmlns:wp="http://schemas.openxmlformats.org/drawingml/2006/wordprocessingDrawing" xmlns:w10="urn:schemas-microsoft-com:office:word" xmlns:w="http://schemas.openxmlformats.org/wordprocessingml/2006/main" xmlns:w14="http://schemas.microsoft.com/office/word/2010/wordml" xmlns:w15="http://schemas.microsoft.com/office/word/2012/wordml" xmlns:w16cid="http://schemas.microsoft.com/office/word/2016/wordml/cid" xmlns:w16se="http://schemas.microsoft.com/office/word/2015/wordml/symex" xmlns:wpg="http://schemas.microsoft.com/office/word/2010/wordprocessingGroup" xmlns:wpi="http://schemas.microsoft.com/office/word/2010/wordprocessingInk" xmlns:wne="http://schemas.microsoft.com/office/word/2006/wordml" xmlns:wps="http://schemas.microsoft.com/office/word/2010/wordprocessingShape" mc:Ignorable="w14 w15 w16se w16cid wp14">
+  <w:endnote w:type="separator" w:id="-1">
+    <w:p>
+      <w:pPr>
+        <w:spacing w:after="0" w:line="240" w:lineRule="auto"/>
+      </w:pPr>
+      <w:r>
+        <w:separator/>
+      </w:r>
+    </w:p>
+  </w:endnote>
+  <w:endnote w:type="continuationSeparator" w:id="0">
+    <w:p>
+      <w:pPr>
+        <w:spacing w:after="0" w:line="240" w:lineRule="auto"/>
+      </w:pPr>
+      <w:r>
+        <w:continuationSeparator/>
+      </w:r>
+    </w:p>
+  </w:endnote>
+</w:endnotes>
+</file>
+
+<file path=word/footer1.xml><?xml version="1.0" encoding="utf-8"?>
+<w:ftr xmlns:wpc="http://schemas.microsoft.com/office/word/2010/wordprocessingCanvas" xmlns:cx="http://schemas.microsoft.com/office/drawing/2014/chartex" xmlns:cx1="http://schemas.microsoft.com/office/drawing/2015/9/8/chartex" xmlns:cx2="http://schemas.microsoft.com/office/drawing/2015/10/21/chartex" xmlns:cx3="http://schemas.microsoft.com/office/drawing/2016/5/9/chartex" xmlns:cx4="http://schemas.microsoft.com/office/drawing/2016/5/10/chartex" xmlns:cx5="http://schemas.microsoft.com/office/drawing/2016/5/11/chartex" xmlns:cx6="http://schemas.microsoft.com/office/drawing/2016/5/12/chartex" xmlns:cx7="http://schemas.microsoft.com/office/drawing/2016/5/13/chartex" xmlns:cx8="http://schemas.microsoft.com/office/drawing/2016/5/14/chartex" xmlns:mc="http://schemas.openxmlformats.org/markup-compatibility/2006" xmlns:aink="http://schemas.microsoft.com/office/drawing/2016/ink" xmlns:am3d="http://schemas.microsoft.com/office/drawing/2017/model3d" xmlns:o="urn:schemas-microsoft-com:office:office" xmlns:r="http://schemas.openxmlformats.org/officeDocument/2006/relationships" xmlns:m="http://schemas.openxmlformats.org/officeDocument/2006/math" xmlns:v="urn:schemas-microsoft-com:vml" xmlns:wp14="http://schemas.microsoft.com/office/word/2010/wordprocessingDrawing" xmlns:wp="http://schemas.openxmlformats.org/drawingml/2006/wordprocessingDrawing" xmlns:w10="urn:schemas-microsoft-com:office:word" xmlns:w="http://schemas.openxmlformats.org/wordprocessingml/2006/main" xmlns:w14="http://schemas.microsoft.com/office/word/2010/wordml" xmlns:w15="http://schemas.microsoft.com/office/word/2012/wordml" xmlns:w16cid="http://schemas.microsoft.com/office/word/2016/wordml/cid" xmlns:w16se="http://schemas.microsoft.com/office/word/2015/wordml/symex" xmlns:wpg="http://schemas.microsoft.com/office/word/2010/wordprocessingGroup" xmlns:wpi="http://schemas.microsoft.com/office/word/2010/wordprocessingInk" xmlns:wne="http://schemas.microsoft.com/office/word/2006/wordml" xmlns:wps="http://schemas.microsoft.com/office/word/2010/wordprocessingShape" mc:Ignorable="w14 w15 w16se w16cid wp14">
+  <w:p>
+    <w:pPr>
+      <w:pStyle w:val="Footer"/>
+    </w:pPr>
+  </w:p>
+</w:ftr>
+</file>
+
+<file path=word/footer2.xml><?xml version="1.0" encoding="utf-8"?>
+<w:ftr xmlns:wpc="http://schemas.microsoft.com/office/word/2010/wordprocessingCanvas" xmlns:cx="http://schemas.microsoft.com/office/drawing/2014/chartex" xmlns:cx1="http://schemas.microsoft.com/office/drawing/2015/9/8/chartex" xmlns:cx2="http://schemas.microsoft.com/office/drawing/2015/10/21/chartex" xmlns:cx3="http://schemas.microsoft.com/office/drawing/2016/5/9/chartex" xmlns:cx4="http://schemas.microsoft.com/office/drawing/2016/5/10/chartex" xmlns:cx5="http://schemas.microsoft.com/office/drawing/2016/5/11/chartex" xmlns:cx6="http://schemas.microsoft.com/office/drawing/2016/5/12/chartex" xmlns:cx7="http://schemas.microsoft.com/office/drawing/2016/5/13/chartex" xmlns:cx8="http://schemas.microsoft.com/office/drawing/2016/5/14/chartex" xmlns:mc="http://schemas.openxmlformats.org/markup-compatibility/2006" xmlns:aink="http://schemas.microsoft.com/office/drawing/2016/ink" xmlns:am3d="http://schemas.microsoft.com/office/drawing/2017/model3d" xmlns:o="urn:schemas-microsoft-com:office:office" xmlns:r="http://schemas.openxmlformats.org/officeDocument/2006/relationships" xmlns:m="http://schemas.openxmlformats.org/officeDocument/2006/math" xmlns:v="urn:schemas-microsoft-com:vml" xmlns:wp14="http://schemas.microsoft.com/office/word/2010/wordprocessingDrawing" xmlns:wp="http://schemas.openxmlformats.org/drawingml/2006/wordprocessingDrawing" xmlns:w10="urn:schemas-microsoft-com:office:word" xmlns:w="http://schemas.openxmlformats.org/wordprocessingml/2006/main" xmlns:w14="http://schemas.microsoft.com/office/word/2010/wordml" xmlns:w15="http://schemas.microsoft.com/office/word/2012/wordml" xmlns:w16cid="http://schemas.microsoft.com/office/word/2016/wordml/cid" xmlns:w16se="http://schemas.microsoft.com/office/word/2015/wordml/symex" xmlns:wpg="http://schemas.microsoft.com/office/word/2010/wordprocessingGroup" xmlns:wpi="http://schemas.microsoft.com/office/word/2010/wordprocessingInk" xmlns:wne="http://schemas.microsoft.com/office/word/2006/wordml" xmlns:wps="http://schemas.microsoft.com/office/word/2010/wordprocessingShape" mc:Ignorable="w14 w15 w16se w16cid wp14">
+  <w:p>
+    <w:pPr>
+      <w:pStyle w:val="Footer"/>
+    </w:pPr>
+    <w:r>
+      <w:t>Wednesday, March 4, 2020</w:t>
+    </w:r>
+    <w:bookmarkStart w:id="0" w:name="_GoBack"/>
+    <w:bookmarkEnd w:id="0"/>
+  </w:p>
+</w:ftr>
+</file>
+
+<file path=word/footer3.xml><?xml version="1.0" encoding="utf-8"?>
+<w:ftr xmlns:wpc="http://schemas.microsoft.com/office/word/2010/wordprocessingCanvas" xmlns:cx="http://schemas.microsoft.com/office/drawing/2014/chartex" xmlns:cx1="http://schemas.microsoft.com/office/drawing/2015/9/8/chartex" xmlns:cx2="http://schemas.microsoft.com/office/drawing/2015/10/21/chartex" xmlns:cx3="http://schemas.microsoft.com/office/drawing/2016/5/9/chartex" xmlns:cx4="http://schemas.microsoft.com/office/drawing/2016/5/10/chartex" xmlns:cx5="http://schemas.microsoft.com/office/drawing/2016/5/11/chartex" xmlns:cx6="http://schemas.microsoft.com/office/drawing/2016/5/12/chartex" xmlns:cx7="http://schemas.microsoft.com/office/drawing/2016/5/13/chartex" xmlns:cx8="http://schemas.microsoft.com/office/drawing/2016/5/14/chartex" xmlns:mc="http://schemas.openxmlformats.org/markup-compatibility/2006" xmlns:aink="http://schemas.microsoft.com/office/drawing/2016/ink" xmlns:am3d="http://schemas.microsoft.com/office/drawing/2017/model3d" xmlns:o="urn:schemas-microsoft-com:office:office" xmlns:r="http://schemas.openxmlformats.org/officeDocument/2006/relationships" xmlns:m="http://schemas.openxmlformats.org/officeDocument/2006/math" xmlns:v="urn:schemas-microsoft-com:vml" xmlns:wp14="http://schemas.microsoft.com/office/word/2010/wordprocessingDrawing" xmlns:wp="http://schemas.openxmlformats.org/drawingml/2006/wordprocessingDrawing" xmlns:w10="urn:schemas-microsoft-com:office:word" xmlns:w="http://schemas.openxmlformats.org/wordprocessingml/2006/main" xmlns:w14="http://schemas.microsoft.com/office/word/2010/wordml" xmlns:w15="http://schemas.microsoft.com/office/word/2012/wordml" xmlns:w16cid="http://schemas.microsoft.com/office/word/2016/wordml/cid" xmlns:w16se="http://schemas.microsoft.com/office/word/2015/wordml/symex" xmlns:wpg="http://schemas.microsoft.com/office/word/2010/wordprocessingGroup" xmlns:wpi="http://schemas.microsoft.com/office/word/2010/wordprocessingInk" xmlns:wne="http://schemas.microsoft.com/office/word/2006/wordml" xmlns:wps="http://schemas.microsoft.com/office/word/2010/wordprocessingShape" mc:Ignorable="w14 w15 w16se w16cid wp14">
+  <w:p>
+    <w:pPr>
+      <w:pStyle w:val="Footer"/>
+    </w:pPr>
+  </w:p>
+</w:ftr>
+</file>
+
+<file path=word/footnotes.xml><?xml version="1.0" encoding="utf-8"?>
+<w:footnotes xmlns:wpc="http://schemas.microsoft.com/office/word/2010/wordprocessingCanvas" xmlns:cx="http://schemas.microsoft.com/office/drawing/2014/chartex" xmlns:cx1="http://schemas.microsoft.com/office/drawing/2015/9/8/chartex" xmlns:cx2="http://schemas.microsoft.com/office/drawing/2015/10/21/chartex" xmlns:cx3="http://schemas.microsoft.com/office/drawing/2016/5/9/chartex" xmlns:cx4="http://schemas.microsoft.com/office/drawing/2016/5/10/chartex" xmlns:cx5="http://schemas.microsoft.com/office/drawing/2016/5/11/chartex" xmlns:cx6="http://schemas.microsoft.com/office/drawing/2016/5/12/chartex" xmlns:cx7="http://schemas.microsoft.com/office/drawing/2016/5/13/chartex" xmlns:cx8="http://schemas.microsoft.com/office/drawing/2016/5/14/chartex" xmlns:mc="http://schemas.openxmlformats.org/markup-compatibility/2006" xmlns:aink="http://schemas.microsoft.com/office/drawing/2016/ink" xmlns:am3d="http://schemas.microsoft.com/office/drawing/2017/model3d" xmlns:o="urn:schemas-microsoft-com:office:office" xmlns:r="http://schemas.openxmlformats.org/officeDocument/2006/relationships" xmlns:m="http://schemas.openxmlformats.org/officeDocument/2006/math" xmlns:v="urn:schemas-microsoft-com:vml" xmlns:wp14="http://schemas.microsoft.com/office/word/2010/wordprocessingDrawing" xmlns:wp="http://schemas.openxmlformats.org/drawingml/2006/wordprocessingDrawing" xmlns:w10="urn:schemas-microsoft-com:office:word" xmlns:w="http://schemas.openxmlformats.org/wordprocessingml/2006/main" xmlns:w14="http://schemas.microsoft.com/office/word/2010/wordml" xmlns:w15="http://schemas.microsoft.com/office/word/2012/wordml" xmlns:w16cid="http://schemas.microsoft.com/office/word/2016/wordml/cid" xmlns:w16se="http://schemas.microsoft.com/office/word/2015/wordml/symex" xmlns:wpg="http://schemas.microsoft.com/office/word/2010/wordprocessingGroup" xmlns:wpi="http://schemas.microsoft.com/office/word/2010/wordprocessingInk" xmlns:wne="http://schemas.microsoft.com/office/word/2006/wordml" xmlns:wps="http://schemas.microsoft.com/office/word/2010/wordprocessingShape" mc:Ignorable="w14 w15 w16se w16cid wp14">
+  <w:footnote w:type="separator" w:id="-1">
+    <w:p>
+      <w:pPr>
+        <w:spacing w:after="0" w:line="240" w:lineRule="auto"/>
+      </w:pPr>
+      <w:r>
+        <w:separator/>
+      </w:r>
+    </w:p>
+  </w:footnote>
+  <w:footnote w:type="continuationSeparator" w:id="0">
+    <w:p>
+      <w:pPr>
+        <w:spacing w:after="0" w:line="240" w:lineRule="auto"/>
+      </w:pPr>
+      <w:r>
+        <w:continuationSeparator/>
+      </w:r>
+    </w:p>
+  </w:footnote>
+</w:footnotes>
+</file>
+
+<file path=word/header1.xml><?xml version="1.0" encoding="utf-8"?>
+<w:hdr xmlns:wpc="http://schemas.microsoft.com/office/word/2010/wordprocessingCanvas" xmlns:cx="http://schemas.microsoft.com/office/drawing/2014/chartex" xmlns:cx1="http://schemas.microsoft.com/office/drawing/2015/9/8/chartex" xmlns:cx2="http://schemas.microsoft.com/office/drawing/2015/10/21/chartex" xmlns:cx3="http://schemas.microsoft.com/office/drawing/2016/5/9/chartex" xmlns:cx4="http://schemas.microsoft.com/office/drawing/2016/5/10/chartex" xmlns:cx5="http://schemas.microsoft.com/office/drawing/2016/5/11/chartex" xmlns:cx6="http://schemas.microsoft.com/office/drawing/2016/5/12/chartex" xmlns:cx7="http://schemas.microsoft.com/office/drawing/2016/5/13/chartex" xmlns:cx8="http://schemas.microsoft.com/office/drawing/2016/5/14/chartex" xmlns:mc="http://schemas.openxmlformats.org/markup-compatibility/2006" xmlns:aink="http://schemas.microsoft.com/office/drawing/2016/ink" xmlns:am3d="http://schemas.microsoft.com/office/drawing/2017/model3d" xmlns:o="urn:schemas-microsoft-com:office:office" xmlns:r="http://schemas.openxmlformats.org/officeDocument/2006/relationships" xmlns:m="http://schemas.openxmlformats.org/officeDocument/2006/math" xmlns:v="urn:schemas-microsoft-com:vml" xmlns:wp14="http://schemas.microsoft.com/office/word/2010/wordprocessingDrawing" xmlns:wp="http://schemas.openxmlformats.org/drawingml/2006/wordprocessingDrawing" xmlns:w10="urn:schemas-microsoft-com:office:word" xmlns:w="http://schemas.openxmlformats.org/wordprocessingml/2006/main" xmlns:w14="http://schemas.microsoft.com/office/word/2010/wordml" xmlns:w15="http://schemas.microsoft.com/office/word/2012/wordml" xmlns:w16cid="http://schemas.microsoft.com/office/word/2016/wordml/cid" xmlns:w16se="http://schemas.microsoft.com/office/word/2015/wordml/symex" xmlns:wpg="http://schemas.microsoft.com/office/word/2010/wordprocessingGroup" xmlns:wpi="http://schemas.microsoft.com/office/word/2010/wordprocessingInk" xmlns:wne="http://schemas.microsoft.com/office/word/2006/wordml" xmlns:wps="http://schemas.microsoft.com/office/word/2010/wordprocessingShape" mc:Ignorable="w14 w15 w16se w16cid wp14">
+  <w:p>
+    <w:pPr>
+      <w:pStyle w:val="Header"/>
+    </w:pPr>
+  </w:p>
+</w:hdr>
+</file>
+
+<file path=word/header2.xml><?xml version="1.0" encoding="utf-8"?>
+<w:hdr xmlns:wpc="http://schemas.microsoft.com/office/word/2010/wordprocessingCanvas" xmlns:cx="http://schemas.microsoft.com/office/drawing/2014/chartex" xmlns:cx1="http://schemas.microsoft.com/office/drawing/2015/9/8/chartex" xmlns:cx2="http://schemas.microsoft.com/office/drawing/2015/10/21/chartex" xmlns:cx3="http://schemas.microsoft.com/office/drawing/2016/5/9/chartex" xmlns:cx4="http://schemas.microsoft.com/office/drawing/2016/5/10/chartex" xmlns:cx5="http://schemas.microsoft.com/office/drawing/2016/5/11/chartex" xmlns:cx6="http://schemas.microsoft.com/office/drawing/2016/5/12/chartex" xmlns:cx7="http://schemas.microsoft.com/office/drawing/2016/5/13/chartex" xmlns:cx8="http://schemas.microsoft.com/office/drawing/2016/5/14/chartex" xmlns:mc="http://schemas.openxmlformats.org/markup-compatibility/2006" xmlns:aink="http://schemas.microsoft.com/office/drawing/2016/ink" xmlns:am3d="http://schemas.microsoft.com/office/drawing/2017/model3d" xmlns:o="urn:schemas-microsoft-com:office:office" xmlns:r="http://schemas.openxmlformats.org/officeDocument/2006/relationships" xmlns:m="http://schemas.openxmlformats.org/officeDocument/2006/math" xmlns:v="urn:schemas-microsoft-com:vml" xmlns:wp14="http://schemas.microsoft.com/office/word/2010/wordprocessingDrawing" xmlns:wp="http://schemas.openxmlformats.org/drawingml/2006/wordprocessingDrawing" xmlns:w10="urn:schemas-microsoft-com:office:word" xmlns:w="http://schemas.openxmlformats.org/wordprocessingml/2006/main" xmlns:w14="http://schemas.microsoft.com/office/word/2010/wordml" xmlns:w15="http://schemas.microsoft.com/office/word/2012/wordml" xmlns:w16cid="http://schemas.microsoft.com/office/word/2016/wordml/cid" xmlns:w16se="http://schemas.microsoft.com/office/word/2015/wordml/symex" xmlns:wpg="http://schemas.microsoft.com/office/word/2010/wordprocessingGroup" xmlns:wpi="http://schemas.microsoft.com/office/word/2010/wordprocessingInk" xmlns:wne="http://schemas.microsoft.com/office/word/2006/wordml" xmlns:wps="http://schemas.microsoft.com/office/word/2010/wordprocessingShape" mc:Ignorable="w14 w15 w16se w16cid wp14">
+  <w:p>
+    <w:pPr>
+      <w:pStyle w:val="Header"/>
+    </w:pPr>
+  </w:p>
+</w:hdr>
+</file>
+
+<file path=word/header3.xml><?xml version="1.0" encoding="utf-8"?>
+<w:hdr xmlns:wpc="http://schemas.microsoft.com/office/word/2010/wordprocessingCanvas" xmlns:cx="http://schemas.microsoft.com/office/drawing/2014/chartex" xmlns:cx1="http://schemas.microsoft.com/office/drawing/2015/9/8/chartex" xmlns:cx2="http://schemas.microsoft.com/office/drawing/2015/10/21/chartex" xmlns:cx3="http://schemas.microsoft.com/office/drawing/2016/5/9/chartex" xmlns:cx4="http://schemas.microsoft.com/office/drawing/2016/5/10/chartex" xmlns:cx5="http://schemas.microsoft.com/office/drawing/2016/5/11/chartex" xmlns:cx6="http://schemas.microsoft.com/office/drawing/2016/5/12/chartex" xmlns:cx7="http://schemas.microsoft.com/office/drawing/2016/5/13/chartex" xmlns:cx8="http://schemas.microsoft.com/office/drawing/2016/5/14/chartex" xmlns:mc="http://schemas.openxmlformats.org/markup-compatibility/2006" xmlns:aink="http://schemas.microsoft.com/office/drawing/2016/ink" xmlns:am3d="http://schemas.microsoft.com/office/drawing/2017/model3d" xmlns:o="urn:schemas-microsoft-com:office:office" xmlns:r="http://schemas.openxmlformats.org/officeDocument/2006/relationships" xmlns:m="http://schemas.openxmlformats.org/officeDocument/2006/math" xmlns:v="urn:schemas-microsoft-com:vml" xmlns:wp14="http://schemas.microsoft.com/office/word/2010/wordprocessingDrawing" xmlns:wp="http://schemas.openxmlformats.org/drawingml/2006/wordprocessingDrawing" xmlns:w10="urn:schemas-microsoft-com:office:word" xmlns:w="http://schemas.openxmlformats.org/wordprocessingml/2006/main" xmlns:w14="http://schemas.microsoft.com/office/word/2010/wordml" xmlns:w15="http://schemas.microsoft.com/office/word/2012/wordml" xmlns:w16cid="http://schemas.microsoft.com/office/word/2016/wordml/cid" xmlns:w16se="http://schemas.microsoft.com/office/word/2015/wordml/symex" xmlns:wpg="http://schemas.microsoft.com/office/word/2010/wordprocessingGroup" xmlns:wpi="http://schemas.microsoft.com/office/word/2010/wordprocessingInk" xmlns:wne="http://schemas.microsoft.com/office/word/2006/wordml" xmlns:wps="http://schemas.microsoft.com/office/word/2010/wordprocessingShape" mc:Ignorable="w14 w15 w16se w16cid wp14">
+  <w:p>
+    <w:pPr>
+      <w:pStyle w:val="Header"/>
+    </w:pPr>
+  </w:p>
+</w:hdr>
 </file>
 
 <file path=word/numbering.xml><?xml version="1.0" encoding="utf-8"?>
@@ -615,6 +786,7 @@
     <w:lsdException w:name="HTML Sample" w:semiHidden="1" w:unhideWhenUsed="1"/>
     <w:lsdException w:name="HTML Typewriter" w:semiHidden="1" w:unhideWhenUsed="1"/>
     <w:lsdException w:name="HTML Variable" w:semiHidden="1" w:unhideWhenUsed="1"/>
+    <w:lsdException w:name="Normal Table" w:semiHidden="1" w:unhideWhenUsed="1"/>
     <w:lsdException w:name="annotation subject" w:semiHidden="1" w:unhideWhenUsed="1"/>
     <w:lsdException w:name="No List" w:semiHidden="1" w:unhideWhenUsed="1"/>
     <w:lsdException w:name="Outline List 1" w:semiHidden="1" w:unhideWhenUsed="1"/>
@@ -661,8 +833,10 @@
     <w:lsdException w:name="Table Subtle 2" w:semiHidden="1" w:unhideWhenUsed="1"/>
     <w:lsdException w:name="Table Web 1" w:semiHidden="1" w:unhideWhenUsed="1"/>
     <w:lsdException w:name="Table Web 2" w:semiHidden="1" w:unhideWhenUsed="1"/>
+    <w:lsdException w:name="Table Web 3" w:semiHidden="1" w:unhideWhenUsed="1"/>
     <w:lsdException w:name="Balloon Text" w:semiHidden="1" w:unhideWhenUsed="1"/>
     <w:lsdException w:name="Table Grid" w:uiPriority="39"/>
+    <w:lsdException w:name="Table Theme" w:semiHidden="1" w:unhideWhenUsed="1"/>
     <w:lsdException w:name="Placeholder Text" w:semiHidden="1"/>
     <w:lsdException w:name="No Spacing" w:uiPriority="1" w:qFormat="1"/>
     <w:lsdException w:name="Light Shading" w:uiPriority="60"/>
@@ -948,6 +1122,50 @@
       <w:color w:val="605E5C"/>
       <w:shd w:val="clear" w:color="auto" w:fill="E1DFDD"/>
     </w:rPr>
+  </w:style>
+  <w:style w:type="paragraph" w:styleId="Header">
+    <w:name w:val="header"/>
+    <w:basedOn w:val="Normal"/>
+    <w:link w:val="HeaderChar"/>
+    <w:uiPriority w:val="99"/>
+    <w:unhideWhenUsed/>
+    <w:rsid w:val="002C5079"/>
+    <w:pPr>
+      <w:tabs>
+        <w:tab w:val="center" w:pos="4680"/>
+        <w:tab w:val="right" w:pos="9360"/>
+      </w:tabs>
+      <w:spacing w:after="0" w:line="240" w:lineRule="auto"/>
+    </w:pPr>
+  </w:style>
+  <w:style w:type="character" w:customStyle="1" w:styleId="HeaderChar">
+    <w:name w:val="Header Char"/>
+    <w:basedOn w:val="DefaultParagraphFont"/>
+    <w:link w:val="Header"/>
+    <w:uiPriority w:val="99"/>
+    <w:rsid w:val="002C5079"/>
+  </w:style>
+  <w:style w:type="paragraph" w:styleId="Footer">
+    <w:name w:val="footer"/>
+    <w:basedOn w:val="Normal"/>
+    <w:link w:val="FooterChar"/>
+    <w:uiPriority w:val="99"/>
+    <w:unhideWhenUsed/>
+    <w:rsid w:val="002C5079"/>
+    <w:pPr>
+      <w:tabs>
+        <w:tab w:val="center" w:pos="4680"/>
+        <w:tab w:val="right" w:pos="9360"/>
+      </w:tabs>
+      <w:spacing w:after="0" w:line="240" w:lineRule="auto"/>
+    </w:pPr>
+  </w:style>
+  <w:style w:type="character" w:customStyle="1" w:styleId="FooterChar">
+    <w:name w:val="Footer Char"/>
+    <w:basedOn w:val="DefaultParagraphFont"/>
+    <w:link w:val="Footer"/>
+    <w:uiPriority w:val="99"/>
+    <w:rsid w:val="002C5079"/>
   </w:style>
 </w:styles>
 </file>

</xml_diff>

<commit_message>
update notebook, sql file, and documentation
</commit_message>
<xml_diff>
--- a/yearbuilt 2020-02/PLUTO YearBuilt Update from Housing Database.docx
+++ b/yearbuilt 2020-02/PLUTO YearBuilt Update from Housing Database.docx
@@ -278,6 +278,32 @@
         </w:rPr>
         <w:t>I spot-checked every five or so. This was how I learned about the aforementioned Liberty Avenue properties.</w:t>
       </w:r>
+    </w:p>
+    <w:p>
+      <w:pPr>
+        <w:pStyle w:val="ListParagraph"/>
+        <w:numPr>
+          <w:ilvl w:val="0"/>
+          <w:numId w:val="1"/>
+        </w:numPr>
+        <w:rPr>
+          <w:rFonts w:cstheme="minorHAnsi"/>
+          <w:color w:val="000000"/>
+          <w:sz w:val="24"/>
+          <w:szCs w:val="24"/>
+        </w:rPr>
+      </w:pPr>
+      <w:r>
+        <w:rPr>
+          <w:rFonts w:cstheme="minorHAnsi"/>
+          <w:color w:val="000000"/>
+          <w:sz w:val="24"/>
+          <w:szCs w:val="24"/>
+        </w:rPr>
+        <w:t>Finally, I checked to see if the BBL exists on building footprints. If it does, MPLUTO_BBL will appear on the output report. Otherwise, it is set to null.</w:t>
+      </w:r>
+      <w:bookmarkStart w:id="0" w:name="_GoBack"/>
+      <w:bookmarkEnd w:id="0"/>
       <w:r>
         <w:rPr>
           <w:rFonts w:cstheme="minorHAnsi"/>
@@ -495,8 +521,6 @@
     <w:r>
       <w:t>Wednesday, March 4, 2020</w:t>
     </w:r>
-    <w:bookmarkStart w:id="0" w:name="_GoBack"/>
-    <w:bookmarkEnd w:id="0"/>
   </w:p>
 </w:ftr>
 </file>

</xml_diff>